<commit_message>
Added all documents for final submission
</commit_message>
<xml_diff>
--- a/Documents/Semester3/ProjectDiary/Project_Diary_Group01_V5.docx
+++ b/Documents/Semester3/ProjectDiary/Project_Diary_Group01_V5.docx
@@ -119,23 +119,13 @@
                                 <w:spacing w:after="160" w:line="259" w:lineRule="auto"/>
                                 <w:ind w:left="0" w:firstLine="0"/>
                               </w:pPr>
-                              <w:proofErr w:type="spellStart"/>
                               <w:r>
                                 <w:rPr>
                                   <w:b/>
                                   <w:color w:val="00649C"/>
                                   <w:sz w:val="96"/>
                                 </w:rPr>
-                                <w:t>Documentation</w:t>
-                              </w:r>
-                              <w:proofErr w:type="spellEnd"/>
-                              <w:r>
-                                <w:rPr>
-                                  <w:b/>
-                                  <w:color w:val="00649C"/>
-                                  <w:sz w:val="96"/>
-                                </w:rPr>
-                                <w:t xml:space="preserve"> &amp; </w:t>
+                                <w:t xml:space="preserve">Documentation &amp; </w:t>
                               </w:r>
                             </w:p>
                           </w:txbxContent>
@@ -563,21 +553,12 @@
                                 <w:spacing w:after="160" w:line="259" w:lineRule="auto"/>
                                 <w:ind w:left="0" w:firstLine="0"/>
                               </w:pPr>
-                              <w:proofErr w:type="spellStart"/>
                               <w:r>
                                 <w:rPr>
                                   <w:b/>
                                   <w:sz w:val="48"/>
                                 </w:rPr>
-                                <w:t>Git</w:t>
-                              </w:r>
-                              <w:proofErr w:type="spellEnd"/>
-                              <w:r>
-                                <w:rPr>
-                                  <w:b/>
-                                  <w:sz w:val="48"/>
-                                </w:rPr>
-                                <w:t>-Game</w:t>
+                                <w:t>Git-Game</w:t>
                               </w:r>
                             </w:p>
                           </w:txbxContent>
@@ -1726,23 +1707,13 @@
                           <w:spacing w:after="160" w:line="259" w:lineRule="auto"/>
                           <w:ind w:left="0" w:firstLine="0"/>
                         </w:pPr>
-                        <w:proofErr w:type="spellStart"/>
                         <w:r>
                           <w:rPr>
                             <w:b/>
                             <w:color w:val="00649C"/>
                             <w:sz w:val="96"/>
                           </w:rPr>
-                          <w:t>Documentation</w:t>
-                        </w:r>
-                        <w:proofErr w:type="spellEnd"/>
-                        <w:r>
-                          <w:rPr>
-                            <w:b/>
-                            <w:color w:val="00649C"/>
-                            <w:sz w:val="96"/>
-                          </w:rPr>
-                          <w:t xml:space="preserve"> &amp; </w:t>
+                          <w:t xml:space="preserve">Documentation &amp; </w:t>
                         </w:r>
                       </w:p>
                     </w:txbxContent>
@@ -1966,21 +1937,12 @@
                           <w:spacing w:after="160" w:line="259" w:lineRule="auto"/>
                           <w:ind w:left="0" w:firstLine="0"/>
                         </w:pPr>
-                        <w:proofErr w:type="spellStart"/>
                         <w:r>
                           <w:rPr>
                             <w:b/>
                             <w:sz w:val="48"/>
                           </w:rPr>
-                          <w:t>Git</w:t>
-                        </w:r>
-                        <w:proofErr w:type="spellEnd"/>
-                        <w:r>
-                          <w:rPr>
-                            <w:b/>
-                            <w:sz w:val="48"/>
-                          </w:rPr>
-                          <w:t>-Game</w:t>
+                          <w:t>Git-Game</w:t>
                         </w:r>
                       </w:p>
                     </w:txbxContent>
@@ -2591,32 +2553,10 @@
         <w:rPr>
           <w:b/>
         </w:rPr>
-        <w:t xml:space="preserve">Project </w:t>
-      </w:r>
-      <w:proofErr w:type="spellStart"/>
-      <w:r>
-        <w:rPr>
-          <w:b/>
-        </w:rPr>
-        <w:t>name</w:t>
-      </w:r>
-      <w:proofErr w:type="spellEnd"/>
-      <w:r>
-        <w:rPr>
-          <w:b/>
-        </w:rPr>
-        <w:t>:</w:t>
-      </w:r>
-      <w:r>
-        <w:t xml:space="preserve"> </w:t>
-      </w:r>
-      <w:proofErr w:type="spellStart"/>
-      <w:r>
-        <w:t>Git</w:t>
-      </w:r>
-      <w:proofErr w:type="spellEnd"/>
-      <w:r>
-        <w:t xml:space="preserve">-Game </w:t>
+        <w:t>Project name:</w:t>
+      </w:r>
+      <w:r>
+        <w:t xml:space="preserve"> Git-Game </w:t>
       </w:r>
     </w:p>
     <w:p>
@@ -2642,15 +2582,7 @@
         <w:t>Supervisor:</w:t>
       </w:r>
       <w:r>
-        <w:t xml:space="preserve"> Prof. Lukas </w:t>
-      </w:r>
-      <w:proofErr w:type="spellStart"/>
-      <w:r>
-        <w:t>Aichbauer</w:t>
-      </w:r>
-      <w:proofErr w:type="spellEnd"/>
-      <w:r>
-        <w:t xml:space="preserve"> </w:t>
+        <w:t xml:space="preserve"> Prof. Lukas Aichbauer </w:t>
       </w:r>
     </w:p>
     <w:p>
@@ -2712,21 +2644,12 @@
           <w:lang w:val="en-GB"/>
         </w:rPr>
       </w:pPr>
-      <w:proofErr w:type="spellStart"/>
       <w:r>
         <w:rPr>
           <w:b/>
           <w:lang w:val="en-GB"/>
         </w:rPr>
-        <w:t>Projectteam</w:t>
-      </w:r>
-      <w:proofErr w:type="spellEnd"/>
-      <w:r>
-        <w:rPr>
-          <w:b/>
-          <w:lang w:val="en-GB"/>
-        </w:rPr>
-        <w:t xml:space="preserve">:  </w:t>
+        <w:t xml:space="preserve">Projectteam:  </w:t>
       </w:r>
     </w:p>
     <w:p>
@@ -2857,19 +2780,11 @@
           <w:lang w:val="en-GB"/>
         </w:rPr>
       </w:pPr>
-      <w:proofErr w:type="spellStart"/>
-      <w:r>
-        <w:rPr>
-          <w:lang w:val="en-GB"/>
-        </w:rPr>
-        <w:t>Grassl</w:t>
-      </w:r>
-      <w:proofErr w:type="spellEnd"/>
-      <w:r>
-        <w:rPr>
-          <w:lang w:val="en-GB"/>
-        </w:rPr>
-        <w:t xml:space="preserve"> Lukas</w:t>
+      <w:r>
+        <w:rPr>
+          <w:lang w:val="en-GB"/>
+        </w:rPr>
+        <w:t>Grassl Lukas</w:t>
       </w:r>
       <w:r>
         <w:rPr>
@@ -2926,60 +2841,15 @@
     </w:p>
     <w:p>
       <w:pPr>
-        <w:spacing w:line="250" w:lineRule="auto"/>
-        <w:ind w:left="137"/>
-        <w:rPr>
-          <w:lang w:val="de-AT"/>
-        </w:rPr>
-      </w:pPr>
-      <w:r>
-        <w:rPr>
-          <w:lang w:val="de-AT"/>
-        </w:rPr>
-        <w:t xml:space="preserve">Koller Lukas, </w:t>
-      </w:r>
-      <w:r>
-        <w:rPr>
-          <w:color w:val="ADB9CA"/>
-          <w:u w:val="single" w:color="ADB9CA"/>
-          <w:lang w:val="de-AT"/>
-        </w:rPr>
-        <w:t>if20b</w:t>
-      </w:r>
-      <w:r>
-        <w:rPr>
-          <w:color w:val="ADB9CA"/>
-          <w:u w:val="single" w:color="ADB9CA"/>
-          <w:lang w:val="de-AT"/>
-        </w:rPr>
-        <w:t>043</w:t>
-      </w:r>
-      <w:r>
-        <w:rPr>
-          <w:color w:val="ADB9CA"/>
-          <w:u w:val="single" w:color="ADB9CA"/>
-          <w:lang w:val="de-AT"/>
-        </w:rPr>
-        <w:t>@technikum-wien.at</w:t>
-      </w:r>
-      <w:r>
-        <w:rPr>
-          <w:lang w:val="de-AT"/>
-        </w:rPr>
-        <w:t xml:space="preserve"> </w:t>
-      </w:r>
-    </w:p>
-    <w:p>
-      <w:pPr>
         <w:spacing w:after="0" w:line="259" w:lineRule="auto"/>
         <w:ind w:left="709" w:firstLine="0"/>
         <w:rPr>
-          <w:lang w:val="de-AT"/>
-        </w:rPr>
-      </w:pPr>
-      <w:r>
-        <w:rPr>
-          <w:lang w:val="de-AT"/>
+          <w:lang w:val="en-GB"/>
+        </w:rPr>
+      </w:pPr>
+      <w:r>
+        <w:rPr>
+          <w:lang w:val="en-GB"/>
         </w:rPr>
         <w:t xml:space="preserve"> </w:t>
       </w:r>
@@ -3027,35 +2897,7 @@
         <w:rPr>
           <w:lang w:val="en-GB"/>
         </w:rPr>
-        <w:t xml:space="preserve">This project will help users to learn more about git functions in an interactive and interesting way. The </w:t>
-      </w:r>
-      <w:proofErr w:type="spellStart"/>
-      <w:r>
-        <w:rPr>
-          <w:lang w:val="en-GB"/>
-        </w:rPr>
-        <w:t>Github</w:t>
-      </w:r>
-      <w:proofErr w:type="spellEnd"/>
-      <w:r>
-        <w:rPr>
-          <w:lang w:val="en-GB"/>
-        </w:rPr>
-        <w:t xml:space="preserve"> web game is built from low to high level difficulties. Users with zero knowledge of </w:t>
-      </w:r>
-      <w:proofErr w:type="spellStart"/>
-      <w:r>
-        <w:rPr>
-          <w:lang w:val="en-GB"/>
-        </w:rPr>
-        <w:t>Github</w:t>
-      </w:r>
-      <w:proofErr w:type="spellEnd"/>
-      <w:r>
-        <w:rPr>
-          <w:lang w:val="en-GB"/>
-        </w:rPr>
-        <w:t xml:space="preserve"> functionalities will be able to master them through our web game.</w:t>
+        <w:t>This project will help users to learn more about git functions in an interactive and interesting way. The Github web game is built from low to high level difficulties. Users with zero knowledge of Github functionalities will be able to master them through our web game.</w:t>
       </w:r>
       <w:r>
         <w:rPr>
@@ -3089,21 +2931,7 @@
         <w:rPr>
           <w:b/>
         </w:rPr>
-        <w:t xml:space="preserve">Framework </w:t>
-      </w:r>
-      <w:proofErr w:type="spellStart"/>
-      <w:r>
-        <w:rPr>
-          <w:b/>
-        </w:rPr>
-        <w:t>Conditions</w:t>
-      </w:r>
-      <w:proofErr w:type="spellEnd"/>
-      <w:r>
-        <w:rPr>
-          <w:b/>
-        </w:rPr>
-        <w:t xml:space="preserve"> and Project Environment </w:t>
+        <w:t xml:space="preserve">Framework Conditions and Project Environment </w:t>
       </w:r>
     </w:p>
     <w:p>
@@ -3159,14 +2987,12 @@
       <w:r>
         <w:t>/</w:t>
       </w:r>
-      <w:proofErr w:type="spellStart"/>
       <w:r>
         <w:rPr>
           <w:b/>
         </w:rPr>
         <w:t>Typescript</w:t>
       </w:r>
-      <w:proofErr w:type="spellEnd"/>
       <w:r>
         <w:t>: Interactive Frontend Features</w:t>
       </w:r>
@@ -3237,13 +3063,8 @@
         <w:t>SQL</w:t>
       </w:r>
       <w:r>
-        <w:t>: Database and DB-</w:t>
-      </w:r>
-      <w:proofErr w:type="spellStart"/>
-      <w:r>
-        <w:t>queries</w:t>
-      </w:r>
-      <w:proofErr w:type="spellEnd"/>
+        <w:t>: Database and DB-queries</w:t>
+      </w:r>
       <w:r>
         <w:rPr>
           <w:b/>
@@ -3317,6 +3138,7 @@
       <w:pPr>
         <w:ind w:left="137" w:right="188"/>
         <w:rPr>
+          <w:bCs/>
           <w:lang w:val="en-GB"/>
         </w:rPr>
       </w:pPr>
@@ -3331,7 +3153,29 @@
           <w:b/>
           <w:lang w:val="en-GB"/>
         </w:rPr>
-        <w:t xml:space="preserve"> </w:t>
+        <w:br/>
+      </w:r>
+      <w:r>
+        <w:rPr>
+          <w:bCs/>
+          <w:lang w:val="en-GB"/>
+        </w:rPr>
+        <w:t>In the 3</w:t>
+      </w:r>
+      <w:r>
+        <w:rPr>
+          <w:bCs/>
+          <w:vertAlign w:val="superscript"/>
+          <w:lang w:val="en-GB"/>
+        </w:rPr>
+        <w:t>rd</w:t>
+      </w:r>
+      <w:r>
+        <w:rPr>
+          <w:bCs/>
+          <w:lang w:val="en-GB"/>
+        </w:rPr>
+        <w:t xml:space="preserve"> semester of this project the focus will be on bringing the project on a webspace and LDAP.</w:t>
       </w:r>
     </w:p>
     <w:p>
@@ -3432,19 +3276,11 @@
           <w:lang w:val="en-GB"/>
         </w:rPr>
       </w:pPr>
-      <w:proofErr w:type="spellStart"/>
-      <w:r>
-        <w:rPr>
-          <w:lang w:val="en-GB"/>
-        </w:rPr>
-        <w:t>Github</w:t>
-      </w:r>
-      <w:proofErr w:type="spellEnd"/>
-      <w:r>
-        <w:rPr>
-          <w:lang w:val="en-GB"/>
-        </w:rPr>
-        <w:t xml:space="preserve"> (Project): </w:t>
+      <w:r>
+        <w:rPr>
+          <w:lang w:val="en-GB"/>
+        </w:rPr>
+        <w:t xml:space="preserve">Github (Project): </w:t>
       </w:r>
       <w:hyperlink r:id="rId12">
         <w:r>
@@ -3501,95 +3337,38 @@
     <w:p>
       <w:pPr>
         <w:spacing w:after="0" w:line="259" w:lineRule="auto"/>
-        <w:ind w:left="709" w:firstLine="0"/>
-        <w:rPr>
-          <w:lang w:val="en-GB"/>
-        </w:rPr>
-      </w:pPr>
-      <w:r>
-        <w:rPr>
-          <w:lang w:val="en-GB"/>
-        </w:rPr>
-        <w:t xml:space="preserve"> </w:t>
-      </w:r>
-    </w:p>
-    <w:p>
-      <w:pPr>
-        <w:spacing w:after="0" w:line="259" w:lineRule="auto"/>
         <w:ind w:left="137"/>
       </w:pPr>
-      <w:proofErr w:type="spellStart"/>
-      <w:r>
-        <w:rPr>
-          <w:b/>
-        </w:rPr>
-        <w:t>Remarks</w:t>
-      </w:r>
-      <w:proofErr w:type="spellEnd"/>
-      <w:r>
-        <w:rPr>
-          <w:b/>
-        </w:rPr>
-        <w:t xml:space="preserve">: </w:t>
-      </w:r>
-      <w:proofErr w:type="spellStart"/>
-      <w:r>
-        <w:t>No</w:t>
-      </w:r>
-      <w:proofErr w:type="spellEnd"/>
-      <w:r>
-        <w:t xml:space="preserve"> </w:t>
-      </w:r>
-      <w:proofErr w:type="spellStart"/>
-      <w:r>
-        <w:t>other</w:t>
-      </w:r>
-      <w:proofErr w:type="spellEnd"/>
-      <w:r>
-        <w:t xml:space="preserve"> </w:t>
-      </w:r>
-      <w:proofErr w:type="spellStart"/>
-      <w:r>
-        <w:t>remarks</w:t>
-      </w:r>
-      <w:proofErr w:type="spellEnd"/>
-      <w:r>
-        <w:t xml:space="preserve">. </w:t>
-      </w:r>
     </w:p>
     <w:p>
       <w:pPr>
         <w:pStyle w:val="berschrift1"/>
         <w:ind w:left="-251" w:right="159" w:hanging="720"/>
         <w:jc w:val="center"/>
-      </w:pPr>
-      <w:r>
+        <w:rPr>
+          <w:lang w:val="en-GB"/>
+        </w:rPr>
+      </w:pPr>
+      <w:r>
+        <w:rPr>
+          <w:lang w:val="en-GB"/>
+        </w:rPr>
         <w:lastRenderedPageBreak/>
-        <w:t xml:space="preserve">Brief Description </w:t>
-      </w:r>
-      <w:proofErr w:type="spellStart"/>
-      <w:r>
-        <w:t>of</w:t>
-      </w:r>
-      <w:proofErr w:type="spellEnd"/>
-      <w:r>
-        <w:t xml:space="preserve"> </w:t>
-      </w:r>
-      <w:proofErr w:type="spellStart"/>
-      <w:r>
-        <w:t>the</w:t>
-      </w:r>
-      <w:proofErr w:type="spellEnd"/>
-      <w:r>
-        <w:t xml:space="preserve"> Project </w:t>
+        <w:t xml:space="preserve">Brief Description of the Project </w:t>
       </w:r>
     </w:p>
     <w:p>
       <w:pPr>
         <w:spacing w:after="0" w:line="259" w:lineRule="auto"/>
         <w:ind w:left="142" w:firstLine="0"/>
-      </w:pPr>
-      <w:r>
+        <w:rPr>
+          <w:lang w:val="en-GB"/>
+        </w:rPr>
+      </w:pPr>
+      <w:r>
+        <w:rPr>
+          <w:lang w:val="en-GB"/>
+        </w:rPr>
         <w:t xml:space="preserve"> </w:t>
       </w:r>
     </w:p>
@@ -3604,35 +3383,7 @@
         <w:rPr>
           <w:lang w:val="en-GB"/>
         </w:rPr>
-        <w:t xml:space="preserve">This project will help users to learn more about git functions in an interactive and interesting way. The </w:t>
-      </w:r>
-      <w:proofErr w:type="spellStart"/>
-      <w:r>
-        <w:rPr>
-          <w:lang w:val="en-GB"/>
-        </w:rPr>
-        <w:t>Github</w:t>
-      </w:r>
-      <w:proofErr w:type="spellEnd"/>
-      <w:r>
-        <w:rPr>
-          <w:lang w:val="en-GB"/>
-        </w:rPr>
-        <w:t xml:space="preserve"> web game is built from low to high level difficulties. Users with zero knowledge of </w:t>
-      </w:r>
-      <w:proofErr w:type="spellStart"/>
-      <w:r>
-        <w:rPr>
-          <w:lang w:val="en-GB"/>
-        </w:rPr>
-        <w:t>Github</w:t>
-      </w:r>
-      <w:proofErr w:type="spellEnd"/>
-      <w:r>
-        <w:rPr>
-          <w:lang w:val="en-GB"/>
-        </w:rPr>
-        <w:t xml:space="preserve"> functionalities will be able to master them through our web game. </w:t>
+        <w:t xml:space="preserve">This project will help users to learn more about git functions in an interactive and interesting way. The Github web game is built from low to high level difficulties. Users with zero knowledge of Github functionalities will be able to master them through our web game. </w:t>
       </w:r>
     </w:p>
     <w:p>
@@ -3690,21 +3441,7 @@
         <w:rPr>
           <w:lang w:val="en-GB"/>
         </w:rPr>
-        <w:t xml:space="preserve">The challenges for the whole team could be the </w:t>
-      </w:r>
-      <w:proofErr w:type="spellStart"/>
-      <w:r>
-        <w:rPr>
-          <w:lang w:val="en-GB"/>
-        </w:rPr>
-        <w:t>bulid</w:t>
-      </w:r>
-      <w:proofErr w:type="spellEnd"/>
-      <w:r>
-        <w:rPr>
-          <w:lang w:val="en-GB"/>
-        </w:rPr>
-        <w:t xml:space="preserve">-process/implementation of the game logic, as well as connecting frontend with backend. Responsive designs could take a few weeks to build. </w:t>
+        <w:t xml:space="preserve">The challenges for the whole team could be the bulid-process/implementation of the game logic, as well as connecting frontend with backend. Responsive designs could take a few weeks to build. </w:t>
       </w:r>
     </w:p>
     <w:p>
@@ -3872,30 +3609,9 @@
         <w:pStyle w:val="berschrift1"/>
         <w:ind w:left="851" w:hanging="720"/>
       </w:pPr>
-      <w:proofErr w:type="spellStart"/>
       <w:r>
         <w:lastRenderedPageBreak/>
-        <w:t>Specification</w:t>
-      </w:r>
-      <w:proofErr w:type="spellEnd"/>
-      <w:r>
-        <w:t xml:space="preserve"> </w:t>
-      </w:r>
-      <w:proofErr w:type="spellStart"/>
-      <w:r>
-        <w:t>of</w:t>
-      </w:r>
-      <w:proofErr w:type="spellEnd"/>
-      <w:r>
-        <w:t xml:space="preserve"> </w:t>
-      </w:r>
-      <w:proofErr w:type="spellStart"/>
-      <w:r>
-        <w:t>the</w:t>
-      </w:r>
-      <w:proofErr w:type="spellEnd"/>
-      <w:r>
-        <w:t xml:space="preserve"> Solution </w:t>
+        <w:t xml:space="preserve">Specification of the Solution </w:t>
       </w:r>
     </w:p>
     <w:p>
@@ -4059,21 +3775,7 @@
         <w:rPr>
           <w:lang w:val="en-GB"/>
         </w:rPr>
-        <w:t xml:space="preserve"> the </w:t>
-      </w:r>
-      <w:proofErr w:type="spellStart"/>
-      <w:r>
-        <w:rPr>
-          <w:lang w:val="en-GB"/>
-        </w:rPr>
-        <w:t>highscore</w:t>
-      </w:r>
-      <w:proofErr w:type="spellEnd"/>
-      <w:r>
-        <w:rPr>
-          <w:lang w:val="en-GB"/>
-        </w:rPr>
-        <w:t xml:space="preserve"> page</w:t>
+        <w:t xml:space="preserve"> the highscore page</w:t>
       </w:r>
       <w:r>
         <w:rPr>
@@ -4114,21 +3816,7 @@
         <w:rPr>
           <w:lang w:val="en-GB"/>
         </w:rPr>
-        <w:t xml:space="preserve">goals for this semester </w:t>
-      </w:r>
-      <w:proofErr w:type="gramStart"/>
-      <w:r>
-        <w:rPr>
-          <w:lang w:val="en-GB"/>
-        </w:rPr>
-        <w:t>is</w:t>
-      </w:r>
-      <w:proofErr w:type="gramEnd"/>
-      <w:r>
-        <w:rPr>
-          <w:lang w:val="en-GB"/>
-        </w:rPr>
-        <w:t xml:space="preserve"> to </w:t>
+        <w:t xml:space="preserve">goals for this semester is to </w:t>
       </w:r>
     </w:p>
     <w:p>
@@ -4532,13 +4220,8 @@
         <w:spacing w:after="83"/>
         <w:ind w:left="851" w:right="2115" w:hanging="796"/>
       </w:pPr>
-      <w:proofErr w:type="spellStart"/>
-      <w:r>
-        <w:t>Requirements</w:t>
-      </w:r>
-      <w:proofErr w:type="spellEnd"/>
-      <w:r>
-        <w:t xml:space="preserve"> </w:t>
+      <w:r>
+        <w:t xml:space="preserve">Requirements </w:t>
       </w:r>
     </w:p>
     <w:p>
@@ -4606,13 +4289,7 @@
         <w:rPr>
           <w:lang w:val="en-GB"/>
         </w:rPr>
-        <w:t xml:space="preserve">User should be able to create an account (Register) </w:t>
-      </w:r>
-      <w:r>
-        <w:rPr>
-          <w:lang w:val="en-GB"/>
-        </w:rPr>
-        <w:t>and Login with their FH-Credentials</w:t>
+        <w:t>User should be able to create an account (Register)</w:t>
       </w:r>
     </w:p>
     <w:p>
@@ -4630,7 +4307,13 @@
         <w:rPr>
           <w:lang w:val="en-GB"/>
         </w:rPr>
-        <w:t>The project should run on a webspace</w:t>
+        <w:t xml:space="preserve">The project should run on a </w:t>
+      </w:r>
+      <w:r>
+        <w:rPr>
+          <w:lang w:val="en-GB"/>
+        </w:rPr>
+        <w:t>webspace</w:t>
       </w:r>
     </w:p>
     <w:p>
@@ -4677,20 +4360,13 @@
         <w:rPr>
           <w:lang w:val="en-GB"/>
         </w:rPr>
-        <w:t>In the 2</w:t>
-      </w:r>
-      <w:r>
-        <w:rPr>
-          <w:vertAlign w:val="superscript"/>
-          <w:lang w:val="en-GB"/>
-        </w:rPr>
-        <w:t>nd</w:t>
-      </w:r>
-      <w:r>
-        <w:rPr>
-          <w:lang w:val="en-GB"/>
-        </w:rPr>
-        <w:t xml:space="preserve"> semester our main focus will be the design. Currently our design looks basic and there is definitely need for improvement. Furthermore, we will try to add more tasks in a challenge and a wiki-like website, where users can learn in advance about git or if they forgot some commands, they can look them up afterwards.</w:t>
+        <w:t>In this semester we will try to implement these features</w:t>
+      </w:r>
+      <w:r>
+        <w:rPr>
+          <w:lang w:val="en-GB"/>
+        </w:rPr>
+        <w:t>. Currently our design looks basic and there is definitely need for improvement. Furthermore, we will try to add more tasks in a challenge and a wiki-like website, where users can learn in advance about git or if they forgot some commands, they can look them up afterwards.</w:t>
       </w:r>
     </w:p>
     <w:p>
@@ -5028,21 +4704,7 @@
         <w:rPr>
           <w:lang w:val="en-GB"/>
         </w:rPr>
-        <w:t xml:space="preserve">As seen in the picture above, the user has in his disposal all the Challenges that this course offers, but he can only access the one that he is currently at (Challenge 1 for this instance), or repeat the ones that he has already finished. That is why, the Challenges that come after the one he currently is at, are all </w:t>
-      </w:r>
-      <w:proofErr w:type="spellStart"/>
-      <w:r>
-        <w:rPr>
-          <w:lang w:val="en-GB"/>
-        </w:rPr>
-        <w:t>grayed</w:t>
-      </w:r>
-      <w:proofErr w:type="spellEnd"/>
-      <w:r>
-        <w:rPr>
-          <w:lang w:val="en-GB"/>
-        </w:rPr>
-        <w:t xml:space="preserve"> out and not clickable. </w:t>
+        <w:t xml:space="preserve">As seen in the picture above, the user has in his disposal all the Challenges that this course offers, but he can only access the one that he is currently at (Challenge 1 for this instance), or repeat the ones that he has already finished. That is why, the Challenges that come after the one he currently is at, are all grayed out and not clickable. </w:t>
       </w:r>
     </w:p>
     <w:p>
@@ -5141,48 +4803,20 @@
         <w:rPr>
           <w:lang w:val="en-GB"/>
         </w:rPr>
-        <w:t xml:space="preserve">For every answer of the </w:t>
-      </w:r>
-      <w:proofErr w:type="gramStart"/>
-      <w:r>
-        <w:rPr>
-          <w:lang w:val="en-GB"/>
-        </w:rPr>
-        <w:t>Challenge</w:t>
-      </w:r>
-      <w:proofErr w:type="gramEnd"/>
-      <w:r>
-        <w:rPr>
-          <w:lang w:val="en-GB"/>
-        </w:rPr>
-        <w:t xml:space="preserve"> you get right, you get points for it and you are told how many tasks you did. But this is only for the current Challenge the user is on. If the user goes back to one of the Challenges he already finished, the progress bar will not be showing. This is because all the Tasks for this Challenge have already been finished. </w:t>
-      </w:r>
-    </w:p>
-    <w:p>
-      <w:pPr>
-        <w:rPr>
-          <w:lang w:val="en-GB"/>
-        </w:rPr>
-      </w:pPr>
-      <w:r>
-        <w:rPr>
-          <w:lang w:val="en-GB"/>
-        </w:rPr>
-        <w:t xml:space="preserve">However, if the user is not satisfied with himself for a Challenge, he can click on “Start </w:t>
-      </w:r>
-      <w:proofErr w:type="gramStart"/>
-      <w:r>
-        <w:rPr>
-          <w:lang w:val="en-GB"/>
-        </w:rPr>
-        <w:t>Over“ button</w:t>
-      </w:r>
-      <w:proofErr w:type="gramEnd"/>
-      <w:r>
-        <w:rPr>
-          <w:lang w:val="en-GB"/>
-        </w:rPr>
-        <w:t xml:space="preserve"> before going to the next Challenge, and he will start over this Challenge from the beginning.</w:t>
+        <w:t xml:space="preserve">For every answer of the Challenge you get right, you get points for it and you are told how many tasks you did. But this is only for the current Challenge the user is on. If the user goes back to one of the Challenges he already finished, the progress bar will not be showing. This is because all the Tasks for this Challenge have already been finished. </w:t>
+      </w:r>
+    </w:p>
+    <w:p>
+      <w:pPr>
+        <w:rPr>
+          <w:lang w:val="en-GB"/>
+        </w:rPr>
+      </w:pPr>
+      <w:r>
+        <w:rPr>
+          <w:lang w:val="en-GB"/>
+        </w:rPr>
+        <w:t>However, if the user is not satisfied with himself for a Challenge, he can click on “Start Over“ button before going to the next Challenge, and he will start over this Challenge from the beginning.</w:t>
       </w:r>
     </w:p>
     <w:p>
@@ -5371,21 +5005,7 @@
         <w:rPr>
           <w:lang w:val="en-US"/>
         </w:rPr>
-        <w:t xml:space="preserve">After inserting his email address, user will get an email from git-game mail address and he will get the token in mail body. Using this token, user will generate new password, which will be hashed and saved in the database. After data, user will be automatically </w:t>
-      </w:r>
-      <w:proofErr w:type="spellStart"/>
-      <w:r>
-        <w:rPr>
-          <w:lang w:val="en-US"/>
-        </w:rPr>
-        <w:t>loged</w:t>
-      </w:r>
-      <w:proofErr w:type="spellEnd"/>
-      <w:r>
-        <w:rPr>
-          <w:lang w:val="en-US"/>
-        </w:rPr>
-        <w:t xml:space="preserve"> in, and next time, when he wants to log himself, he will use the new password.</w:t>
+        <w:t>After inserting his email address, user will get an email from git-game mail address and he will get the token in mail body. Using this token, user will generate new password, which will be hashed and saved in the database. After data, user will be automatically loged in, and next time, when he wants to log himself, he will use the new password.</w:t>
       </w:r>
     </w:p>
     <w:p>
@@ -5728,21 +5348,7 @@
         <w:rPr>
           <w:lang w:val="en-GB"/>
         </w:rPr>
-        <w:t xml:space="preserve">For my second task, we had to implement a progress bar one of our team members decided to do create a progress bar which shows how many tasks a user for a given challenge have been completed. We put the progress bar under the text which shows at which task you are because it felt like those </w:t>
-      </w:r>
-      <w:proofErr w:type="spellStart"/>
-      <w:r>
-        <w:rPr>
-          <w:lang w:val="en-GB"/>
-        </w:rPr>
-        <w:t>to</w:t>
-      </w:r>
-      <w:proofErr w:type="spellEnd"/>
-      <w:r>
-        <w:rPr>
-          <w:lang w:val="en-GB"/>
-        </w:rPr>
-        <w:t xml:space="preserve"> things showed progress in one way or another.</w:t>
+        <w:t>For my second task, we had to implement a progress bar one of our team members decided to do create a progress bar which shows how many tasks a user for a given challenge have been completed. We put the progress bar under the text which shows at which task you are because it felt like those to things showed progress in one way or another.</w:t>
       </w:r>
     </w:p>
     <w:p>
@@ -5958,14 +5564,12 @@
         <w:lastRenderedPageBreak/>
         <w:t xml:space="preserve">For the Personal Score page, we created one new function which will read the user score from the database and show the user score (number of </w:t>
       </w:r>
-      <w:proofErr w:type="gramStart"/>
-      <w:r>
-        <w:rPr>
-          <w:lang w:val="en-GB"/>
-        </w:rPr>
-        <w:t>points)  with</w:t>
-      </w:r>
-      <w:proofErr w:type="gramEnd"/>
+      <w:r>
+        <w:rPr>
+          <w:lang w:val="en-GB"/>
+        </w:rPr>
+        <w:t>points) with</w:t>
+      </w:r>
       <w:r>
         <w:rPr>
           <w:lang w:val="en-GB"/>
@@ -6124,21 +5728,7 @@
         <w:rPr>
           <w:lang w:val="en-GB" w:eastAsia="en-US"/>
         </w:rPr>
-        <w:t xml:space="preserve">Install and configure an LDAP server (such as </w:t>
-      </w:r>
-      <w:proofErr w:type="spellStart"/>
-      <w:r>
-        <w:rPr>
-          <w:lang w:val="en-GB" w:eastAsia="en-US"/>
-        </w:rPr>
-        <w:t>OpenLDAP</w:t>
-      </w:r>
-      <w:proofErr w:type="spellEnd"/>
-      <w:r>
-        <w:rPr>
-          <w:lang w:val="en-GB" w:eastAsia="en-US"/>
-        </w:rPr>
-        <w:t xml:space="preserve"> or Microsoft Active Directory).</w:t>
+        <w:t>Install and configure an LDAP server (such as OpenLDAP or Microsoft Active Directory).</w:t>
       </w:r>
     </w:p>
     <w:p>
@@ -6332,25 +5922,7 @@
           <w:szCs w:val="24"/>
           <w:lang w:val="en-GB" w:eastAsia="en-US"/>
         </w:rPr>
-        <w:t xml:space="preserve">These are the steps we followed to implement the </w:t>
-      </w:r>
-      <w:r>
-        <w:rPr>
-          <w:rFonts w:eastAsia="HelveticaNeueLT Std Lt"/>
-          <w:color w:val="000000" w:themeColor="text1"/>
-          <w:szCs w:val="24"/>
-          <w:lang w:val="en-GB" w:eastAsia="en-US"/>
-        </w:rPr>
-        <w:t>webspace</w:t>
-      </w:r>
-      <w:r>
-        <w:rPr>
-          <w:rFonts w:eastAsia="HelveticaNeueLT Std Lt"/>
-          <w:color w:val="000000" w:themeColor="text1"/>
-          <w:szCs w:val="24"/>
-          <w:lang w:val="en-GB" w:eastAsia="en-US"/>
-        </w:rPr>
-        <w:t>:</w:t>
+        <w:t>These are the steps we followed to implement the webspace:</w:t>
       </w:r>
     </w:p>
     <w:p>
@@ -6516,14 +6088,9 @@
         <w:pStyle w:val="berschrift1"/>
         <w:ind w:left="709" w:hanging="567"/>
       </w:pPr>
-      <w:proofErr w:type="spellStart"/>
       <w:r>
         <w:lastRenderedPageBreak/>
-        <w:t>Delivery</w:t>
-      </w:r>
-      <w:proofErr w:type="spellEnd"/>
-      <w:r>
-        <w:t xml:space="preserve"> </w:t>
+        <w:t xml:space="preserve">Delivery </w:t>
       </w:r>
     </w:p>
     <w:p>
@@ -6610,21 +6177,7 @@
         <w:rPr>
           <w:lang w:val="en-GB"/>
         </w:rPr>
-        <w:t xml:space="preserve">Our customers and other developers, first, need to download SQL_File.zip and Git-Game.zip from our repository on </w:t>
-      </w:r>
-      <w:proofErr w:type="spellStart"/>
-      <w:r>
-        <w:rPr>
-          <w:lang w:val="en-GB"/>
-        </w:rPr>
-        <w:t>github</w:t>
-      </w:r>
-      <w:proofErr w:type="spellEnd"/>
-      <w:r>
-        <w:rPr>
-          <w:lang w:val="en-GB"/>
-        </w:rPr>
-        <w:t xml:space="preserve"> (</w:t>
+        <w:t>Our customers and other developers, first, need to download SQL_File.zip and Git-Game.zip from our repository on github (</w:t>
       </w:r>
       <w:hyperlink r:id="rId29">
         <w:r>
@@ -7196,49 +6749,7 @@
         <w:rPr>
           <w:lang w:val="en-GB"/>
         </w:rPr>
-        <w:t xml:space="preserve">Next step is to start the </w:t>
-      </w:r>
-      <w:proofErr w:type="spellStart"/>
-      <w:r>
-        <w:rPr>
-          <w:lang w:val="en-GB"/>
-        </w:rPr>
-        <w:t>xampp</w:t>
-      </w:r>
-      <w:proofErr w:type="spellEnd"/>
-      <w:r>
-        <w:rPr>
-          <w:lang w:val="en-GB"/>
-        </w:rPr>
-        <w:t xml:space="preserve"> application after that extract the Git-Game.zip and copy the folder in </w:t>
-      </w:r>
-      <w:proofErr w:type="spellStart"/>
-      <w:r>
-        <w:rPr>
-          <w:lang w:val="en-GB"/>
-        </w:rPr>
-        <w:t>xampp</w:t>
-      </w:r>
-      <w:proofErr w:type="spellEnd"/>
-      <w:r>
-        <w:rPr>
-          <w:lang w:val="en-GB"/>
-        </w:rPr>
-        <w:t>/</w:t>
-      </w:r>
-      <w:proofErr w:type="spellStart"/>
-      <w:r>
-        <w:rPr>
-          <w:lang w:val="en-GB"/>
-        </w:rPr>
-        <w:t>htdocs</w:t>
-      </w:r>
-      <w:proofErr w:type="spellEnd"/>
-      <w:r>
-        <w:rPr>
-          <w:lang w:val="en-GB"/>
-        </w:rPr>
-        <w:t xml:space="preserve"> folder. </w:t>
+        <w:t xml:space="preserve">Next step is to start the xampp application after that extract the Git-Game.zip and copy the folder in xampp/htdocs folder. </w:t>
       </w:r>
     </w:p>
     <w:p>
@@ -7644,19 +7155,9 @@
         <w:pStyle w:val="berschrift1"/>
         <w:ind w:left="709" w:hanging="567"/>
       </w:pPr>
-      <w:proofErr w:type="spellStart"/>
-      <w:r>
-        <w:t>Effort</w:t>
-      </w:r>
-      <w:proofErr w:type="spellEnd"/>
-      <w:r>
-        <w:t xml:space="preserve"> </w:t>
-      </w:r>
-      <w:proofErr w:type="spellStart"/>
-      <w:r>
-        <w:t>Estimation</w:t>
-      </w:r>
-      <w:proofErr w:type="spellEnd"/>
+      <w:r>
+        <w:t>Effort Estimation</w:t>
+      </w:r>
     </w:p>
     <w:p/>
     <w:p>
@@ -7763,7 +7264,14 @@
         <w:rPr>
           <w:lang w:val="en-GB"/>
         </w:rPr>
-        <w:t>2nd</w:t>
+        <w:t>2</w:t>
+      </w:r>
+      <w:r>
+        <w:rPr>
+          <w:vertAlign w:val="superscript"/>
+          <w:lang w:val="en-GB"/>
+        </w:rPr>
+        <w:t>nd</w:t>
       </w:r>
       <w:r>
         <w:rPr>
@@ -7853,10 +7361,52 @@
       <w:pPr>
         <w:spacing w:after="160" w:line="259" w:lineRule="auto"/>
         <w:ind w:left="0" w:firstLine="0"/>
-        <w:rPr>
-          <w:lang w:val="en-GB"/>
-        </w:rPr>
-      </w:pPr>
+        <w:jc w:val="center"/>
+        <w:rPr>
+          <w:lang w:val="en-GB"/>
+        </w:rPr>
+      </w:pPr>
+      <w:r>
+        <w:rPr>
+          <w:lang w:val="en-GB"/>
+        </w:rPr>
+        <w:lastRenderedPageBreak/>
+        <w:drawing>
+          <wp:inline distT="0" distB="0" distL="0" distR="0" wp14:anchorId="34E9779B" wp14:editId="4305646F">
+            <wp:extent cx="6696075" cy="2587625"/>
+            <wp:effectExtent l="0" t="0" r="9525" b="3175"/>
+            <wp:docPr id="52" name="Grafik 52"/>
+            <wp:cNvGraphicFramePr>
+              <a:graphicFrameLocks xmlns:a="http://schemas.openxmlformats.org/drawingml/2006/main" noChangeAspect="1"/>
+            </wp:cNvGraphicFramePr>
+            <a:graphic xmlns:a="http://schemas.openxmlformats.org/drawingml/2006/main">
+              <a:graphicData uri="http://schemas.openxmlformats.org/drawingml/2006/picture">
+                <pic:pic xmlns:pic="http://schemas.openxmlformats.org/drawingml/2006/picture">
+                  <pic:nvPicPr>
+                    <pic:cNvPr id="1" name=""/>
+                    <pic:cNvPicPr/>
+                  </pic:nvPicPr>
+                  <pic:blipFill>
+                    <a:blip r:embed="rId39"/>
+                    <a:stretch>
+                      <a:fillRect/>
+                    </a:stretch>
+                  </pic:blipFill>
+                  <pic:spPr>
+                    <a:xfrm>
+                      <a:off x="0" y="0"/>
+                      <a:ext cx="6696075" cy="2587625"/>
+                    </a:xfrm>
+                    <a:prstGeom prst="rect">
+                      <a:avLst/>
+                    </a:prstGeom>
+                  </pic:spPr>
+                </pic:pic>
+              </a:graphicData>
+            </a:graphic>
+          </wp:inline>
+        </w:drawing>
+      </w:r>
     </w:p>
     <w:p>
       <w:pPr>
@@ -7870,13 +7420,130 @@
         <w:rPr>
           <w:lang w:val="en-GB"/>
         </w:rPr>
-        <w:t>The second one is effort estimation we created during the 3th semester.</w:t>
+        <w:t xml:space="preserve">The second </w:t>
+      </w:r>
+      <w:r>
+        <w:rPr>
+          <w:lang w:val="en-GB"/>
+        </w:rPr>
+        <w:t>and third picture</w:t>
+      </w:r>
+      <w:r>
+        <w:rPr>
+          <w:lang w:val="en-GB"/>
+        </w:rPr>
+        <w:t xml:space="preserve"> is </w:t>
+      </w:r>
+      <w:r>
+        <w:rPr>
+          <w:lang w:val="en-GB"/>
+        </w:rPr>
+        <w:t xml:space="preserve">the </w:t>
+      </w:r>
+      <w:r>
+        <w:rPr>
+          <w:lang w:val="en-GB"/>
+        </w:rPr>
+        <w:t xml:space="preserve">effort estimation </w:t>
+      </w:r>
+      <w:r>
+        <w:rPr>
+          <w:lang w:val="en-GB"/>
+        </w:rPr>
+        <w:t>of Tomanovic and Saifee</w:t>
+      </w:r>
+      <w:r>
+        <w:rPr>
+          <w:lang w:val="en-GB"/>
+        </w:rPr>
+        <w:t>, which is</w:t>
+      </w:r>
+      <w:r>
+        <w:rPr>
+          <w:lang w:val="en-GB"/>
+        </w:rPr>
+        <w:t xml:space="preserve"> used to show the structure of how we carried on the time estimation. W</w:t>
+      </w:r>
+      <w:r>
+        <w:rPr>
+          <w:lang w:val="en-GB"/>
+        </w:rPr>
+        <w:t xml:space="preserve">e created </w:t>
+      </w:r>
+      <w:r>
+        <w:rPr>
+          <w:lang w:val="en-GB"/>
+        </w:rPr>
+        <w:t>these at the beginning of the 1</w:t>
+      </w:r>
+      <w:r>
+        <w:rPr>
+          <w:vertAlign w:val="superscript"/>
+          <w:lang w:val="en-GB"/>
+        </w:rPr>
+        <w:t>st</w:t>
+      </w:r>
+      <w:r>
+        <w:rPr>
+          <w:lang w:val="en-GB"/>
+        </w:rPr>
+        <w:t xml:space="preserve"> semester of this project and kept it also </w:t>
+      </w:r>
+      <w:r>
+        <w:rPr>
+          <w:lang w:val="en-GB"/>
+        </w:rPr>
+        <w:t xml:space="preserve">during the </w:t>
+      </w:r>
+      <w:r>
+        <w:rPr>
+          <w:lang w:val="en-GB"/>
+        </w:rPr>
+        <w:t>2</w:t>
+      </w:r>
+      <w:r>
+        <w:rPr>
+          <w:vertAlign w:val="superscript"/>
+          <w:lang w:val="en-GB"/>
+        </w:rPr>
+        <w:t>rd</w:t>
+      </w:r>
+      <w:r>
+        <w:rPr>
+          <w:lang w:val="en-GB"/>
+        </w:rPr>
+        <w:t xml:space="preserve"> and </w:t>
+      </w:r>
+      <w:r>
+        <w:rPr>
+          <w:lang w:val="en-GB"/>
+        </w:rPr>
+        <w:t>3</w:t>
+      </w:r>
+      <w:r>
+        <w:rPr>
+          <w:vertAlign w:val="superscript"/>
+          <w:lang w:val="en-GB"/>
+        </w:rPr>
+        <w:t>th</w:t>
+      </w:r>
+      <w:r>
+        <w:rPr>
+          <w:lang w:val="en-GB"/>
+        </w:rPr>
+        <w:t xml:space="preserve"> </w:t>
+      </w:r>
+      <w:r>
+        <w:rPr>
+          <w:lang w:val="en-GB"/>
+        </w:rPr>
+        <w:t>semester.</w:t>
       </w:r>
     </w:p>
     <w:sectPr>
-      <w:footerReference w:type="even" r:id="rId39"/>
-      <w:footerReference w:type="default" r:id="rId40"/>
-      <w:footerReference w:type="first" r:id="rId41"/>
+      <w:footerReference w:type="even" r:id="rId40"/>
+      <w:footerReference w:type="default" r:id="rId41"/>
+      <w:footerReference w:type="first" r:id="rId42"/>
       <w:pgSz w:w="11910" w:h="16840"/>
       <w:pgMar w:top="1135" w:right="394" w:bottom="986" w:left="971" w:header="720" w:footer="720" w:gutter="0"/>
       <w:cols w:space="720"/>
@@ -9889,15 +9556,6 @@
   </w:num>
   <w:num w:numId="9" w16cid:durableId="1059786189">
     <w:abstractNumId w:val="4"/>
-    <w:lvlOverride w:ilvl="0"/>
-    <w:lvlOverride w:ilvl="1"/>
-    <w:lvlOverride w:ilvl="2"/>
-    <w:lvlOverride w:ilvl="3"/>
-    <w:lvlOverride w:ilvl="4"/>
-    <w:lvlOverride w:ilvl="5"/>
-    <w:lvlOverride w:ilvl="6"/>
-    <w:lvlOverride w:ilvl="7"/>
-    <w:lvlOverride w:ilvl="8"/>
   </w:num>
   <w:num w:numId="10" w16cid:durableId="1529446008">
     <w:abstractNumId w:val="4"/>
@@ -10396,6 +10054,7 @@
   <w:style w:type="character" w:default="1" w:styleId="Absatz-Standardschriftart">
     <w:name w:val="Default Paragraph Font"/>
     <w:uiPriority w:val="1"/>
+    <w:semiHidden/>
     <w:unhideWhenUsed/>
   </w:style>
   <w:style w:type="table" w:default="1" w:styleId="NormaleTabelle">

</xml_diff>